<commit_message>
Third Commit And Push with Docs Jmeter And Test report
</commit_message>
<xml_diff>
--- a/Informe de Pruebas LoginGmail14022023.docx
+++ b/Informe de Pruebas LoginGmail14022023.docx
@@ -5,7 +5,13 @@
     <w:sdt>
       <w:sdtPr>
         <w:rPr>
-          <w:lang w:val="es-ES"/>
+          <w:rFonts w:asciiTheme="minorHAnsi" w:eastAsiaTheme="minorHAnsi" w:hAnsiTheme="minorHAnsi" w:cstheme="minorBidi"/>
+          <w:color w:val="auto"/>
+          <w:kern w:val="2"/>
+          <w:sz w:val="22"/>
+          <w:szCs w:val="22"/>
+          <w:lang w:val="es-ES" w:eastAsia="en-US"/>
+          <w14:ligatures w14:val="standardContextual"/>
         </w:rPr>
         <w:id w:val="-1849940556"/>
         <w:docPartObj>
@@ -15,15 +21,8 @@
       </w:sdtPr>
       <w:sdtEndPr>
         <w:rPr>
-          <w:rFonts w:asciiTheme="minorHAnsi" w:eastAsiaTheme="minorHAnsi" w:hAnsiTheme="minorHAnsi" w:cstheme="minorBidi"/>
-          <w:b/>
-          <w:bCs/>
-          <w:color w:val="auto"/>
-          <w:kern w:val="2"/>
-          <w:sz w:val="22"/>
-          <w:szCs w:val="22"/>
-          <w:lang w:eastAsia="en-US"/>
-          <w14:ligatures w14:val="standardContextual"/>
+          <w:b/>
+          <w:bCs/>
         </w:rPr>
       </w:sdtEndPr>
       <w:sdtContent>
@@ -1126,22 +1125,54 @@
           <w:rFonts w:asciiTheme="majorHAnsi" w:hAnsiTheme="majorHAnsi" w:cstheme="majorHAnsi"/>
           <w:lang w:eastAsia="pt-BR"/>
         </w:rPr>
-        <w:t>Realizar una automatización de un LogIn / Inicio de sesión en una cuenta de Gmail (al</w:t>
-      </w:r>
-    </w:p>
-    <w:p>
-      <w:pPr>
-        <w:rPr>
-          <w:rFonts w:asciiTheme="majorHAnsi" w:hAnsiTheme="majorHAnsi" w:cstheme="majorHAnsi"/>
-          <w:lang w:eastAsia="pt-BR"/>
-        </w:rPr>
-      </w:pPr>
-      <w:r>
-        <w:rPr>
-          <w:rFonts w:asciiTheme="majorHAnsi" w:hAnsiTheme="majorHAnsi" w:cstheme="majorHAnsi"/>
-          <w:lang w:eastAsia="pt-BR"/>
-        </w:rPr>
-        <w:t>momento de pasarnos la información que por favor utilicen datos dummy y nosotros aquí</w:t>
+        <w:t xml:space="preserve">Realizar una automatización de un </w:t>
+      </w:r>
+      <w:proofErr w:type="spellStart"/>
+      <w:r>
+        <w:rPr>
+          <w:rFonts w:asciiTheme="majorHAnsi" w:hAnsiTheme="majorHAnsi" w:cstheme="majorHAnsi"/>
+          <w:lang w:eastAsia="pt-BR"/>
+        </w:rPr>
+        <w:t>LogIn</w:t>
+      </w:r>
+      <w:proofErr w:type="spellEnd"/>
+      <w:r>
+        <w:rPr>
+          <w:rFonts w:asciiTheme="majorHAnsi" w:hAnsiTheme="majorHAnsi" w:cstheme="majorHAnsi"/>
+          <w:lang w:eastAsia="pt-BR"/>
+        </w:rPr>
+        <w:t xml:space="preserve"> / Inicio de sesión en una cuenta de Gmail (al</w:t>
+      </w:r>
+    </w:p>
+    <w:p>
+      <w:pPr>
+        <w:rPr>
+          <w:rFonts w:asciiTheme="majorHAnsi" w:hAnsiTheme="majorHAnsi" w:cstheme="majorHAnsi"/>
+          <w:lang w:eastAsia="pt-BR"/>
+        </w:rPr>
+      </w:pPr>
+      <w:r>
+        <w:rPr>
+          <w:rFonts w:asciiTheme="majorHAnsi" w:hAnsiTheme="majorHAnsi" w:cstheme="majorHAnsi"/>
+          <w:lang w:eastAsia="pt-BR"/>
+        </w:rPr>
+        <w:t xml:space="preserve">momento de pasarnos la información que por favor utilicen datos </w:t>
+      </w:r>
+      <w:proofErr w:type="spellStart"/>
+      <w:r>
+        <w:rPr>
+          <w:rFonts w:asciiTheme="majorHAnsi" w:hAnsiTheme="majorHAnsi" w:cstheme="majorHAnsi"/>
+          <w:lang w:eastAsia="pt-BR"/>
+        </w:rPr>
+        <w:t>dummy</w:t>
+      </w:r>
+      <w:proofErr w:type="spellEnd"/>
+      <w:r>
+        <w:rPr>
+          <w:rFonts w:asciiTheme="majorHAnsi" w:hAnsiTheme="majorHAnsi" w:cstheme="majorHAnsi"/>
+          <w:lang w:eastAsia="pt-BR"/>
+        </w:rPr>
+        <w:t xml:space="preserve"> y nosotros aquí</w:t>
       </w:r>
     </w:p>
     <w:p>
@@ -2283,18 +2314,7 @@
           <w:szCs w:val="24"/>
           <w:lang w:eastAsia="pt-BR"/>
         </w:rPr>
-        <w:t>Insumos, componentes y herramientas</w:t>
-      </w:r>
-      <w:r>
-        <w:rPr>
-          <w:b/>
-          <w:bCs/>
-          <w:color w:val="auto"/>
-          <w:sz w:val="24"/>
-          <w:szCs w:val="24"/>
-          <w:lang w:eastAsia="pt-BR"/>
-        </w:rPr>
-        <w:t>:</w:t>
+        <w:t>Insumos, componentes y herramientas:</w:t>
       </w:r>
       <w:bookmarkEnd w:id="3"/>
     </w:p>
@@ -2345,91 +2365,73 @@
         <w:rPr>
           <w:lang w:val="en-US" w:eastAsia="pt-BR"/>
         </w:rPr>
+        <w:t xml:space="preserve"> https://accounts.google.com/signin</w:t>
+      </w:r>
+    </w:p>
+    <w:p>
+      <w:pPr>
+        <w:rPr>
+          <w:lang w:val="en-US" w:eastAsia="pt-BR"/>
+        </w:rPr>
+      </w:pPr>
+      <w:r>
+        <w:rPr>
+          <w:b/>
+          <w:bCs/>
+          <w:lang w:val="en-US" w:eastAsia="pt-BR"/>
+        </w:rPr>
+        <w:t>Usuario Gmail:</w:t>
+      </w:r>
+      <w:r>
+        <w:rPr>
+          <w:lang w:val="en-US" w:eastAsia="pt-BR"/>
+        </w:rPr>
+        <w:t xml:space="preserve"> gmltest26@gmail.com</w:t>
+      </w:r>
+    </w:p>
+    <w:p>
+      <w:pPr>
+        <w:rPr>
+          <w:lang w:val="en-US" w:eastAsia="pt-BR"/>
+        </w:rPr>
+      </w:pPr>
+      <w:proofErr w:type="spellStart"/>
+      <w:r>
+        <w:rPr>
+          <w:b/>
+          <w:bCs/>
+          <w:lang w:val="en-US" w:eastAsia="pt-BR"/>
+        </w:rPr>
+        <w:t>Contraseña</w:t>
+      </w:r>
+      <w:proofErr w:type="spellEnd"/>
+      <w:r>
+        <w:rPr>
+          <w:b/>
+          <w:bCs/>
+          <w:lang w:val="en-US" w:eastAsia="pt-BR"/>
+        </w:rPr>
+        <w:t xml:space="preserve"> Gmail:</w:t>
+      </w:r>
+      <w:r>
+        <w:rPr>
+          <w:lang w:val="en-US" w:eastAsia="pt-BR"/>
+        </w:rPr>
         <w:t xml:space="preserve"> </w:t>
       </w:r>
+      <w:proofErr w:type="spellStart"/>
       <w:r>
         <w:rPr>
           <w:lang w:val="en-US" w:eastAsia="pt-BR"/>
         </w:rPr>
-        <w:t>https://accounts.google.com/signin</w:t>
-      </w:r>
-    </w:p>
-    <w:p>
-      <w:pPr>
-        <w:rPr>
-          <w:lang w:eastAsia="pt-BR"/>
-        </w:rPr>
-      </w:pPr>
-      <w:r>
-        <w:rPr>
-          <w:b/>
-          <w:bCs/>
-          <w:lang w:eastAsia="pt-BR"/>
-        </w:rPr>
-        <w:t xml:space="preserve">Usuario </w:t>
-      </w:r>
-      <w:r>
-        <w:rPr>
-          <w:b/>
-          <w:bCs/>
-          <w:lang w:eastAsia="pt-BR"/>
-        </w:rPr>
-        <w:t>Gmail</w:t>
-      </w:r>
-      <w:r>
-        <w:rPr>
-          <w:b/>
-          <w:bCs/>
-          <w:lang w:eastAsia="pt-BR"/>
-        </w:rPr>
-        <w:t>:</w:t>
-      </w:r>
-      <w:r>
-        <w:rPr>
-          <w:lang w:eastAsia="pt-BR"/>
-        </w:rPr>
-        <w:t xml:space="preserve"> </w:t>
-      </w:r>
-      <w:r>
-        <w:rPr>
-          <w:lang w:eastAsia="pt-BR"/>
-        </w:rPr>
-        <w:t>gmltest26@gmail.com</w:t>
-      </w:r>
-    </w:p>
-    <w:p>
-      <w:pPr>
-        <w:rPr>
-          <w:lang w:eastAsia="pt-BR"/>
-        </w:rPr>
-      </w:pPr>
-      <w:r>
-        <w:rPr>
-          <w:b/>
-          <w:bCs/>
-          <w:lang w:eastAsia="pt-BR"/>
-        </w:rPr>
-        <w:t>Contraseña</w:t>
-      </w:r>
-      <w:r>
-        <w:rPr>
-          <w:b/>
-          <w:bCs/>
-          <w:lang w:eastAsia="pt-BR"/>
-        </w:rPr>
-        <w:t xml:space="preserve"> Gmail:</w:t>
-      </w:r>
-      <w:r>
-        <w:rPr>
-          <w:lang w:eastAsia="pt-BR"/>
-        </w:rPr>
-        <w:t xml:space="preserve"> xxxxxxxxxxxxxx</w:t>
-      </w:r>
-    </w:p>
-    <w:p>
-      <w:pPr>
-        <w:rPr>
-          <w:lang w:eastAsia="pt-BR"/>
+        <w:t>xxxxxxxxxxxxxx</w:t>
+      </w:r>
+      <w:proofErr w:type="spellEnd"/>
+    </w:p>
+    <w:p>
+      <w:pPr>
+        <w:rPr>
+          <w:lang w:val="en-US" w:eastAsia="pt-BR"/>
         </w:rPr>
       </w:pPr>
     </w:p>
@@ -2479,6 +2481,7 @@
       </w:pPr>
       <w:r>
         <w:rPr>
+          <w:noProof/>
           <w:lang w:eastAsia="pt-BR"/>
         </w:rPr>
         <w:lastRenderedPageBreak/>
@@ -2523,20 +2526,28 @@
       <w:pPr>
         <w:ind w:firstLine="284"/>
         <w:rPr>
-          <w:lang w:val="en-US" w:eastAsia="pt-BR"/>
-        </w:rPr>
-      </w:pPr>
-      <w:r>
-        <w:rPr>
-          <w:lang w:val="en-US" w:eastAsia="pt-BR"/>
-        </w:rPr>
-        <w:t xml:space="preserve">Link: </w:t>
+          <w:lang w:eastAsia="pt-BR"/>
+        </w:rPr>
+      </w:pPr>
+      <w:proofErr w:type="gramStart"/>
+      <w:r>
+        <w:rPr>
+          <w:lang w:eastAsia="pt-BR"/>
+        </w:rPr>
+        <w:t>Link</w:t>
+      </w:r>
+      <w:proofErr w:type="gramEnd"/>
+      <w:r>
+        <w:rPr>
+          <w:lang w:eastAsia="pt-BR"/>
+        </w:rPr>
+        <w:t xml:space="preserve">: </w:t>
       </w:r>
       <w:hyperlink r:id="rId9" w:history="1">
         <w:r>
           <w:rPr>
             <w:rStyle w:val="Hipervnculo"/>
-            <w:lang w:val="en-US" w:eastAsia="pt-BR"/>
+            <w:lang w:eastAsia="pt-BR"/>
           </w:rPr>
           <w:t>URL WEB</w:t>
         </w:r>
@@ -2560,7 +2571,7 @@
           <w:szCs w:val="24"/>
           <w:lang w:eastAsia="pt-BR"/>
         </w:rPr>
-        <w:t>H</w:t>
+        <w:t>Herramientas</w:t>
       </w:r>
       <w:r>
         <w:rPr>
@@ -2570,45 +2581,45 @@
           <w:szCs w:val="24"/>
           <w:lang w:eastAsia="pt-BR"/>
         </w:rPr>
-        <w:t>erramientas</w:t>
-      </w:r>
-      <w:r>
-        <w:rPr>
-          <w:b/>
-          <w:bCs/>
+        <w:t xml:space="preserve">: </w:t>
+      </w:r>
+    </w:p>
+    <w:p>
+      <w:pPr>
+        <w:ind w:firstLine="708"/>
+        <w:rPr>
           <w:sz w:val="24"/>
           <w:szCs w:val="24"/>
           <w:lang w:eastAsia="pt-BR"/>
         </w:rPr>
-        <w:t xml:space="preserve">: </w:t>
-      </w:r>
-    </w:p>
-    <w:p>
-      <w:pPr>
-        <w:ind w:firstLine="708"/>
-        <w:rPr>
+      </w:pPr>
+      <w:r>
+        <w:rPr>
+          <w:b/>
+          <w:bCs/>
           <w:sz w:val="24"/>
           <w:szCs w:val="24"/>
           <w:lang w:eastAsia="pt-BR"/>
         </w:rPr>
-      </w:pPr>
-      <w:r>
-        <w:rPr>
-          <w:b/>
-          <w:bCs/>
+        <w:t xml:space="preserve">IDE: </w:t>
+      </w:r>
+      <w:proofErr w:type="spellStart"/>
+      <w:r>
+        <w:rPr>
           <w:sz w:val="24"/>
           <w:szCs w:val="24"/>
           <w:lang w:eastAsia="pt-BR"/>
         </w:rPr>
-        <w:t xml:space="preserve">IDE: </w:t>
-      </w:r>
+        <w:t>Intellij</w:t>
+      </w:r>
+      <w:proofErr w:type="spellEnd"/>
       <w:r>
         <w:rPr>
           <w:sz w:val="24"/>
           <w:szCs w:val="24"/>
           <w:lang w:eastAsia="pt-BR"/>
         </w:rPr>
-        <w:t>Intellij IDEA</w:t>
+        <w:t xml:space="preserve"> IDEA</w:t>
       </w:r>
     </w:p>
     <w:p>
@@ -2670,17 +2681,17 @@
           <w:szCs w:val="24"/>
           <w:lang w:eastAsia="pt-BR"/>
         </w:rPr>
-        <w:t xml:space="preserve"> de software</w:t>
-      </w:r>
-      <w:r>
-        <w:rPr>
-          <w:b/>
-          <w:bCs/>
+        <w:t xml:space="preserve"> de software: </w:t>
+      </w:r>
+      <w:proofErr w:type="spellStart"/>
+      <w:proofErr w:type="gramStart"/>
+      <w:r>
+        <w:rPr>
           <w:sz w:val="24"/>
           <w:szCs w:val="24"/>
           <w:lang w:eastAsia="pt-BR"/>
         </w:rPr>
-        <w:t xml:space="preserve">: </w:t>
+        <w:t>J</w:t>
       </w:r>
       <w:r>
         <w:rPr>
@@ -2688,7 +2699,7 @@
           <w:szCs w:val="24"/>
           <w:lang w:eastAsia="pt-BR"/>
         </w:rPr>
-        <w:t>J</w:t>
+        <w:t>M</w:t>
       </w:r>
       <w:r>
         <w:rPr>
@@ -2696,23 +2707,25 @@
           <w:szCs w:val="24"/>
           <w:lang w:eastAsia="pt-BR"/>
         </w:rPr>
-        <w:t>M</w:t>
-      </w:r>
+        <w:t>eter</w:t>
+      </w:r>
+      <w:proofErr w:type="spellEnd"/>
       <w:r>
         <w:rPr>
           <w:sz w:val="24"/>
           <w:szCs w:val="24"/>
           <w:lang w:eastAsia="pt-BR"/>
         </w:rPr>
-        <w:t xml:space="preserve">eter , </w:t>
-      </w:r>
+        <w:t xml:space="preserve"> ,</w:t>
+      </w:r>
+      <w:proofErr w:type="gramEnd"/>
       <w:r>
         <w:rPr>
           <w:sz w:val="24"/>
           <w:szCs w:val="24"/>
           <w:lang w:eastAsia="pt-BR"/>
         </w:rPr>
-        <w:t>Selenium</w:t>
+        <w:t xml:space="preserve"> Selenium</w:t>
       </w:r>
       <w:r>
         <w:rPr>
@@ -2764,6 +2777,7 @@
         </w:rPr>
         <w:t xml:space="preserve">Frameworks: </w:t>
       </w:r>
+      <w:proofErr w:type="spellStart"/>
       <w:r>
         <w:rPr>
           <w:sz w:val="24"/>
@@ -2772,6 +2786,7 @@
         </w:rPr>
         <w:t>TestNG</w:t>
       </w:r>
+      <w:proofErr w:type="spellEnd"/>
     </w:p>
     <w:p>
       <w:pPr>
@@ -2799,18 +2814,7 @@
           <w:szCs w:val="24"/>
           <w:lang w:eastAsia="pt-BR"/>
         </w:rPr>
-        <w:t>Prioridad</w:t>
-      </w:r>
-      <w:r>
-        <w:rPr>
-          <w:b/>
-          <w:bCs/>
-          <w:color w:val="auto"/>
-          <w:sz w:val="24"/>
-          <w:szCs w:val="24"/>
-          <w:lang w:eastAsia="pt-BR"/>
-        </w:rPr>
-        <w:t>:</w:t>
+        <w:t>Prioridad:</w:t>
       </w:r>
       <w:r>
         <w:rPr>
@@ -2860,18 +2864,7 @@
           <w:szCs w:val="24"/>
           <w:lang w:eastAsia="pt-BR"/>
         </w:rPr>
-        <w:t xml:space="preserve">Fecha de </w:t>
-      </w:r>
-      <w:r>
-        <w:rPr>
-          <w:b/>
-          <w:bCs/>
-          <w:color w:val="auto"/>
-          <w:sz w:val="24"/>
-          <w:szCs w:val="24"/>
-          <w:lang w:eastAsia="pt-BR"/>
-        </w:rPr>
-        <w:t>Prueba:</w:t>
+        <w:t>Fecha de Prueba:</w:t>
       </w:r>
       <w:r>
         <w:rPr>
@@ -2921,18 +2914,7 @@
           <w:szCs w:val="24"/>
           <w:lang w:eastAsia="pt-BR"/>
         </w:rPr>
-        <w:t>Fecha de final</w:t>
-      </w:r>
-      <w:r>
-        <w:rPr>
-          <w:b/>
-          <w:bCs/>
-          <w:color w:val="auto"/>
-          <w:sz w:val="24"/>
-          <w:szCs w:val="24"/>
-          <w:lang w:eastAsia="pt-BR"/>
-        </w:rPr>
-        <w:t xml:space="preserve"> Prueba:</w:t>
+        <w:t>Fecha de final Prueba:</w:t>
       </w:r>
       <w:r>
         <w:rPr>
@@ -2971,18 +2953,7 @@
           <w:szCs w:val="24"/>
           <w:lang w:eastAsia="pt-BR"/>
         </w:rPr>
-        <w:t>Producto / Módulo/ Submódulo</w:t>
-      </w:r>
-      <w:r>
-        <w:rPr>
-          <w:b/>
-          <w:bCs/>
-          <w:color w:val="auto"/>
-          <w:sz w:val="24"/>
-          <w:szCs w:val="24"/>
-          <w:lang w:eastAsia="pt-BR"/>
-        </w:rPr>
-        <w:t>:</w:t>
+        <w:t>Producto / Módulo/ Submódulo:</w:t>
       </w:r>
       <w:r>
         <w:rPr>
@@ -3030,18 +3001,7 @@
           <w:szCs w:val="24"/>
           <w:lang w:eastAsia="pt-BR"/>
         </w:rPr>
-        <w:t>Versión</w:t>
-      </w:r>
-      <w:r>
-        <w:rPr>
-          <w:b/>
-          <w:bCs/>
-          <w:color w:val="auto"/>
-          <w:sz w:val="24"/>
-          <w:szCs w:val="24"/>
-          <w:lang w:eastAsia="pt-BR"/>
-        </w:rPr>
-        <w:t>:</w:t>
+        <w:t>Versión:</w:t>
       </w:r>
       <w:r>
         <w:rPr>
@@ -3127,63 +3087,50 @@
           <w:lang w:eastAsia="pt-BR"/>
         </w:rPr>
         <w:lastRenderedPageBreak/>
-        <w:t>Resultado de la Pru</w:t>
-      </w:r>
-      <w:r>
-        <w:rPr>
-          <w:b/>
-          <w:bCs/>
-          <w:color w:val="auto"/>
-          <w:sz w:val="24"/>
-          <w:szCs w:val="24"/>
-          <w:lang w:eastAsia="pt-BR"/>
-        </w:rPr>
-        <w:t>e</w:t>
-      </w:r>
-      <w:r>
-        <w:rPr>
-          <w:b/>
-          <w:bCs/>
-          <w:color w:val="auto"/>
-          <w:sz w:val="24"/>
-          <w:szCs w:val="24"/>
-          <w:lang w:eastAsia="pt-BR"/>
-        </w:rPr>
-        <w:t>ba</w:t>
-      </w:r>
-      <w:r>
-        <w:rPr>
-          <w:b/>
-          <w:bCs/>
-          <w:color w:val="auto"/>
-          <w:sz w:val="24"/>
-          <w:szCs w:val="24"/>
-          <w:lang w:eastAsia="pt-BR"/>
-        </w:rPr>
-        <w:t>:</w:t>
+        <w:t>Resultado de la Prueba:</w:t>
       </w:r>
       <w:bookmarkEnd w:id="9"/>
     </w:p>
     <w:p>
       <w:pPr>
         <w:rPr>
-          <w:lang w:eastAsia="pt-BR"/>
-        </w:rPr>
-      </w:pPr>
-      <w:r>
-        <w:rPr>
+          <w:rFonts w:asciiTheme="majorHAnsi" w:hAnsiTheme="majorHAnsi" w:cstheme="majorHAnsi"/>
+          <w:lang w:eastAsia="pt-BR"/>
+        </w:rPr>
+      </w:pPr>
+      <w:r>
+        <w:rPr>
+          <w:rFonts w:asciiTheme="majorHAnsi" w:hAnsiTheme="majorHAnsi" w:cstheme="majorHAnsi"/>
           <w:lang w:eastAsia="pt-BR"/>
         </w:rPr>
         <w:t xml:space="preserve">En términos generales las pruebas </w:t>
       </w:r>
       <w:r>
         <w:rPr>
-          <w:lang w:eastAsia="pt-BR"/>
-        </w:rPr>
-        <w:t xml:space="preserve">funcionales con TestNG y Selenium y las no funcionales con Jmeter </w:t>
-      </w:r>
-      <w:r>
-        <w:rPr>
+          <w:rFonts w:asciiTheme="majorHAnsi" w:hAnsiTheme="majorHAnsi" w:cstheme="majorHAnsi"/>
+          <w:lang w:eastAsia="pt-BR"/>
+        </w:rPr>
+        <w:t xml:space="preserve">funcionales con </w:t>
+      </w:r>
+      <w:proofErr w:type="spellStart"/>
+      <w:r>
+        <w:rPr>
+          <w:rFonts w:asciiTheme="majorHAnsi" w:hAnsiTheme="majorHAnsi" w:cstheme="majorHAnsi"/>
+          <w:lang w:eastAsia="pt-BR"/>
+        </w:rPr>
+        <w:t>TestNG</w:t>
+      </w:r>
+      <w:proofErr w:type="spellEnd"/>
+      <w:r>
+        <w:rPr>
+          <w:rFonts w:asciiTheme="majorHAnsi" w:hAnsiTheme="majorHAnsi" w:cstheme="majorHAnsi"/>
+          <w:lang w:eastAsia="pt-BR"/>
+        </w:rPr>
+        <w:t xml:space="preserve"> y Selenium y las no funcionales con Jmeter </w:t>
+      </w:r>
+      <w:r>
+        <w:rPr>
+          <w:rFonts w:asciiTheme="majorHAnsi" w:hAnsiTheme="majorHAnsi" w:cstheme="majorHAnsi"/>
           <w:lang w:eastAsia="pt-BR"/>
         </w:rPr>
         <w:t>fueron satisfactorias, porque evidenciaron los principios de pruebas automatizadas con respecto a:</w:t>
@@ -3199,26 +3146,57 @@
         <w:spacing w:before="100" w:beforeAutospacing="1" w:after="150" w:line="240" w:lineRule="auto"/>
         <w:jc w:val="both"/>
         <w:rPr>
-          <w:lang w:eastAsia="pt-BR"/>
-        </w:rPr>
-      </w:pPr>
-      <w:r>
-        <w:rPr>
-          <w:lang w:eastAsia="pt-BR"/>
-        </w:rPr>
-        <w:t xml:space="preserve">Cobertura: Las pruebas cubrieron un amplio espectro de funcionalidades </w:t>
-      </w:r>
-      <w:r>
-        <w:rPr>
-          <w:lang w:eastAsia="pt-BR"/>
-        </w:rPr>
-        <w:t xml:space="preserve">del login de Gmail </w:t>
-      </w:r>
-      <w:r>
-        <w:rPr>
-          <w:lang w:eastAsia="pt-BR"/>
-        </w:rPr>
-        <w:t>, incluidas las funciones básicas, las funciones avanzadas y los escenarios de error.</w:t>
+          <w:rFonts w:asciiTheme="majorHAnsi" w:hAnsiTheme="majorHAnsi" w:cstheme="majorHAnsi"/>
+          <w:lang w:eastAsia="pt-BR"/>
+        </w:rPr>
+      </w:pPr>
+      <w:r>
+        <w:rPr>
+          <w:rFonts w:asciiTheme="majorHAnsi" w:hAnsiTheme="majorHAnsi" w:cstheme="majorHAnsi"/>
+          <w:b/>
+          <w:bCs/>
+          <w:lang w:eastAsia="pt-BR"/>
+        </w:rPr>
+        <w:t>Cobertura:</w:t>
+      </w:r>
+      <w:r>
+        <w:rPr>
+          <w:rFonts w:asciiTheme="majorHAnsi" w:hAnsiTheme="majorHAnsi" w:cstheme="majorHAnsi"/>
+          <w:lang w:eastAsia="pt-BR"/>
+        </w:rPr>
+        <w:t xml:space="preserve"> Las pruebas cubrieron un amplio espectro de funcionalidades del </w:t>
+      </w:r>
+      <w:proofErr w:type="spellStart"/>
+      <w:r>
+        <w:rPr>
+          <w:rFonts w:asciiTheme="majorHAnsi" w:hAnsiTheme="majorHAnsi" w:cstheme="majorHAnsi"/>
+          <w:lang w:eastAsia="pt-BR"/>
+        </w:rPr>
+        <w:t>login</w:t>
+      </w:r>
+      <w:proofErr w:type="spellEnd"/>
+      <w:r>
+        <w:rPr>
+          <w:rFonts w:asciiTheme="majorHAnsi" w:hAnsiTheme="majorHAnsi" w:cstheme="majorHAnsi"/>
+          <w:lang w:eastAsia="pt-BR"/>
+        </w:rPr>
+        <w:t xml:space="preserve"> de </w:t>
+      </w:r>
+      <w:proofErr w:type="gramStart"/>
+      <w:r>
+        <w:rPr>
+          <w:rFonts w:asciiTheme="majorHAnsi" w:hAnsiTheme="majorHAnsi" w:cstheme="majorHAnsi"/>
+          <w:lang w:eastAsia="pt-BR"/>
+        </w:rPr>
+        <w:t>Gmail ,</w:t>
+      </w:r>
+      <w:proofErr w:type="gramEnd"/>
+      <w:r>
+        <w:rPr>
+          <w:rFonts w:asciiTheme="majorHAnsi" w:hAnsiTheme="majorHAnsi" w:cstheme="majorHAnsi"/>
+          <w:lang w:eastAsia="pt-BR"/>
+        </w:rPr>
+        <w:t xml:space="preserve"> incluidas las funciones básicas, las funciones avanzadas y los escenarios de error.</w:t>
       </w:r>
     </w:p>
     <w:p>
@@ -3226,38 +3204,74 @@
         <w:ind w:left="1068"/>
         <w:jc w:val="both"/>
         <w:rPr>
-          <w:lang w:eastAsia="pt-BR"/>
-        </w:rPr>
-      </w:pPr>
-      <w:r>
-        <w:rPr>
+          <w:rFonts w:asciiTheme="majorHAnsi" w:hAnsiTheme="majorHAnsi" w:cstheme="majorHAnsi"/>
+          <w:lang w:eastAsia="pt-BR"/>
+        </w:rPr>
+      </w:pPr>
+      <w:r>
+        <w:rPr>
+          <w:rFonts w:asciiTheme="majorHAnsi" w:hAnsiTheme="majorHAnsi" w:cstheme="majorHAnsi"/>
           <w:lang w:eastAsia="pt-BR"/>
         </w:rPr>
         <w:t xml:space="preserve">Como los controles que aplica Google para que software Automatizado no esté realizando las pruebas y de pronto interfieran con la disponibilidad del servicio evidenciado en el escenario de prueba con usuario Gmail existente. Para lo </w:t>
       </w:r>
       <w:r>
         <w:rPr>
+          <w:rFonts w:asciiTheme="majorHAnsi" w:hAnsiTheme="majorHAnsi" w:cstheme="majorHAnsi"/>
           <w:lang w:eastAsia="pt-BR"/>
         </w:rPr>
         <w:t>cual</w:t>
       </w:r>
       <w:r>
         <w:rPr>
+          <w:rFonts w:asciiTheme="majorHAnsi" w:hAnsiTheme="majorHAnsi" w:cstheme="majorHAnsi"/>
           <w:lang w:eastAsia="pt-BR"/>
         </w:rPr>
         <w:t xml:space="preserve"> fue </w:t>
       </w:r>
       <w:r>
         <w:rPr>
+          <w:rFonts w:asciiTheme="majorHAnsi" w:hAnsiTheme="majorHAnsi" w:cstheme="majorHAnsi"/>
           <w:lang w:eastAsia="pt-BR"/>
         </w:rPr>
         <w:t>necesario ajustar</w:t>
       </w:r>
       <w:r>
         <w:rPr>
-          <w:lang w:eastAsia="pt-BR"/>
-        </w:rPr>
-        <w:t xml:space="preserve"> el script con las funcionalidades Random y Proxy para tratar de evadir los controles sin éxito.</w:t>
+          <w:rFonts w:asciiTheme="majorHAnsi" w:hAnsiTheme="majorHAnsi" w:cstheme="majorHAnsi"/>
+          <w:lang w:eastAsia="pt-BR"/>
+        </w:rPr>
+        <w:t xml:space="preserve"> el script con las funcionalidades Proxy</w:t>
+      </w:r>
+      <w:r>
+        <w:rPr>
+          <w:rFonts w:asciiTheme="majorHAnsi" w:hAnsiTheme="majorHAnsi" w:cstheme="majorHAnsi"/>
+          <w:lang w:eastAsia="pt-BR"/>
+        </w:rPr>
+        <w:t xml:space="preserve"> y </w:t>
+      </w:r>
+      <w:proofErr w:type="spellStart"/>
+      <w:r>
+        <w:rPr>
+          <w:rFonts w:asciiTheme="majorHAnsi" w:hAnsiTheme="majorHAnsi" w:cstheme="majorHAnsi"/>
+          <w:lang w:eastAsia="pt-BR"/>
+        </w:rPr>
+        <w:t>Random</w:t>
+      </w:r>
+      <w:proofErr w:type="spellEnd"/>
+      <w:r>
+        <w:rPr>
+          <w:rFonts w:asciiTheme="majorHAnsi" w:hAnsiTheme="majorHAnsi" w:cstheme="majorHAnsi"/>
+          <w:lang w:eastAsia="pt-BR"/>
+        </w:rPr>
+        <w:t xml:space="preserve"> para</w:t>
+      </w:r>
+      <w:r>
+        <w:rPr>
+          <w:rFonts w:asciiTheme="majorHAnsi" w:hAnsiTheme="majorHAnsi" w:cstheme="majorHAnsi"/>
+          <w:lang w:eastAsia="pt-BR"/>
+        </w:rPr>
+        <w:t xml:space="preserve"> tratar de evadir los controles sin éxito.</w:t>
       </w:r>
     </w:p>
     <w:p>
@@ -3265,24 +3279,310 @@
         <w:ind w:left="1068"/>
         <w:jc w:val="both"/>
         <w:rPr>
-          <w:lang w:eastAsia="pt-BR"/>
-        </w:rPr>
-      </w:pPr>
+          <w:rFonts w:asciiTheme="majorHAnsi" w:hAnsiTheme="majorHAnsi" w:cstheme="majorHAnsi"/>
+          <w:lang w:eastAsia="pt-BR"/>
+        </w:rPr>
+      </w:pPr>
+      <w:r>
+        <w:rPr>
+          <w:rFonts w:asciiTheme="majorHAnsi" w:hAnsiTheme="majorHAnsi" w:cstheme="majorHAnsi"/>
+          <w:b/>
+          <w:bCs/>
+          <w:lang w:eastAsia="pt-BR"/>
+        </w:rPr>
+        <w:t>Proxy</w:t>
+      </w:r>
+      <w:r>
+        <w:rPr>
+          <w:rFonts w:asciiTheme="majorHAnsi" w:hAnsiTheme="majorHAnsi" w:cstheme="majorHAnsi"/>
+          <w:b/>
+          <w:bCs/>
+          <w:lang w:eastAsia="pt-BR"/>
+        </w:rPr>
+        <w:t>:</w:t>
+      </w:r>
+      <w:r>
+        <w:rPr>
+          <w:rFonts w:asciiTheme="majorHAnsi" w:hAnsiTheme="majorHAnsi" w:cstheme="majorHAnsi"/>
+          <w:lang w:eastAsia="pt-BR"/>
+        </w:rPr>
+        <w:t xml:space="preserve"> Se ejecutó con Firefox poque es el único navegador que no hereda la configuración proxy del </w:t>
+      </w:r>
+      <w:proofErr w:type="gramStart"/>
+      <w:r>
+        <w:rPr>
+          <w:rFonts w:asciiTheme="majorHAnsi" w:hAnsiTheme="majorHAnsi" w:cstheme="majorHAnsi"/>
+          <w:lang w:eastAsia="pt-BR"/>
+        </w:rPr>
+        <w:t>PC .</w:t>
+      </w:r>
+      <w:proofErr w:type="gramEnd"/>
     </w:p>
     <w:p>
       <w:pPr>
         <w:ind w:left="1068"/>
         <w:jc w:val="both"/>
         <w:rPr>
-          <w:lang w:eastAsia="pt-BR"/>
-        </w:rPr>
-      </w:pPr>
-      <w:r>
-        <w:rPr>
-          <w:lang w:eastAsia="pt-BR"/>
-        </w:rPr>
-        <w:t xml:space="preserve"> </w:t>
-      </w:r>
+          <w:rFonts w:asciiTheme="majorHAnsi" w:hAnsiTheme="majorHAnsi" w:cstheme="majorHAnsi"/>
+          <w:lang w:val="en-US" w:eastAsia="pt-BR"/>
+        </w:rPr>
+      </w:pPr>
+      <w:r>
+        <w:rPr>
+          <w:rFonts w:asciiTheme="majorHAnsi" w:hAnsiTheme="majorHAnsi" w:cstheme="majorHAnsi"/>
+          <w:lang w:val="en-US" w:eastAsia="pt-BR"/>
+        </w:rPr>
+        <w:drawing>
+          <wp:inline distT="0" distB="0" distL="0" distR="0" wp14:anchorId="17E982E3" wp14:editId="1EC86915">
+            <wp:extent cx="4607626" cy="1577061"/>
+            <wp:effectExtent l="0" t="0" r="2540" b="4445"/>
+            <wp:docPr id="1358845726" name="Imagen 1" descr="Texto&#10;&#10;Descripción generada automáticamente"/>
+            <wp:cNvGraphicFramePr>
+              <a:graphicFrameLocks xmlns:a="http://schemas.openxmlformats.org/drawingml/2006/main" noChangeAspect="1"/>
+            </wp:cNvGraphicFramePr>
+            <a:graphic xmlns:a="http://schemas.openxmlformats.org/drawingml/2006/main">
+              <a:graphicData uri="http://schemas.openxmlformats.org/drawingml/2006/picture">
+                <pic:pic xmlns:pic="http://schemas.openxmlformats.org/drawingml/2006/picture">
+                  <pic:nvPicPr>
+                    <pic:cNvPr id="1358845726" name="Imagen 1" descr="Texto&#10;&#10;Descripción generada automáticamente"/>
+                    <pic:cNvPicPr/>
+                  </pic:nvPicPr>
+                  <pic:blipFill>
+                    <a:blip r:embed="rId10"/>
+                    <a:stretch>
+                      <a:fillRect/>
+                    </a:stretch>
+                  </pic:blipFill>
+                  <pic:spPr>
+                    <a:xfrm>
+                      <a:off x="0" y="0"/>
+                      <a:ext cx="4618450" cy="1580766"/>
+                    </a:xfrm>
+                    <a:prstGeom prst="rect">
+                      <a:avLst/>
+                    </a:prstGeom>
+                  </pic:spPr>
+                </pic:pic>
+              </a:graphicData>
+            </a:graphic>
+          </wp:inline>
+        </w:drawing>
+      </w:r>
+    </w:p>
+    <w:p>
+      <w:pPr>
+        <w:ind w:left="1068"/>
+        <w:jc w:val="both"/>
+        <w:rPr>
+          <w:rFonts w:asciiTheme="majorHAnsi" w:hAnsiTheme="majorHAnsi" w:cstheme="majorHAnsi"/>
+          <w:b/>
+          <w:bCs/>
+          <w:lang w:eastAsia="pt-BR"/>
+        </w:rPr>
+      </w:pPr>
+      <w:proofErr w:type="spellStart"/>
+      <w:r>
+        <w:rPr>
+          <w:rFonts w:asciiTheme="majorHAnsi" w:hAnsiTheme="majorHAnsi" w:cstheme="majorHAnsi"/>
+          <w:b/>
+          <w:bCs/>
+          <w:lang w:eastAsia="pt-BR"/>
+        </w:rPr>
+        <w:t>Random</w:t>
+      </w:r>
+      <w:proofErr w:type="spellEnd"/>
+      <w:r>
+        <w:rPr>
+          <w:rFonts w:asciiTheme="majorHAnsi" w:hAnsiTheme="majorHAnsi" w:cstheme="majorHAnsi"/>
+          <w:b/>
+          <w:bCs/>
+          <w:lang w:eastAsia="pt-BR"/>
+        </w:rPr>
+        <w:t>:</w:t>
+      </w:r>
+    </w:p>
+    <w:p>
+      <w:pPr>
+        <w:ind w:left="1068"/>
+        <w:jc w:val="both"/>
+        <w:rPr>
+          <w:rFonts w:asciiTheme="majorHAnsi" w:hAnsiTheme="majorHAnsi" w:cstheme="majorHAnsi"/>
+          <w:b/>
+          <w:bCs/>
+          <w:lang w:val="en-US" w:eastAsia="pt-BR"/>
+        </w:rPr>
+      </w:pPr>
+      <w:r>
+        <w:rPr>
+          <w:rFonts w:asciiTheme="majorHAnsi" w:hAnsiTheme="majorHAnsi" w:cstheme="majorHAnsi"/>
+          <w:b/>
+          <w:bCs/>
+          <w:lang w:val="en-US" w:eastAsia="pt-BR"/>
+        </w:rPr>
+        <w:drawing>
+          <wp:inline distT="0" distB="0" distL="0" distR="0" wp14:anchorId="4A6E4B6A" wp14:editId="23DFAD0E">
+            <wp:extent cx="4685855" cy="1716238"/>
+            <wp:effectExtent l="0" t="0" r="635" b="0"/>
+            <wp:docPr id="288846303" name="Imagen 1"/>
+            <wp:cNvGraphicFramePr>
+              <a:graphicFrameLocks xmlns:a="http://schemas.openxmlformats.org/drawingml/2006/main" noChangeAspect="1"/>
+            </wp:cNvGraphicFramePr>
+            <a:graphic xmlns:a="http://schemas.openxmlformats.org/drawingml/2006/main">
+              <a:graphicData uri="http://schemas.openxmlformats.org/drawingml/2006/picture">
+                <pic:pic xmlns:pic="http://schemas.openxmlformats.org/drawingml/2006/picture">
+                  <pic:nvPicPr>
+                    <pic:cNvPr id="288846303" name=""/>
+                    <pic:cNvPicPr/>
+                  </pic:nvPicPr>
+                  <pic:blipFill>
+                    <a:blip r:embed="rId11"/>
+                    <a:stretch>
+                      <a:fillRect/>
+                    </a:stretch>
+                  </pic:blipFill>
+                  <pic:spPr>
+                    <a:xfrm>
+                      <a:off x="0" y="0"/>
+                      <a:ext cx="4699625" cy="1721281"/>
+                    </a:xfrm>
+                    <a:prstGeom prst="rect">
+                      <a:avLst/>
+                    </a:prstGeom>
+                  </pic:spPr>
+                </pic:pic>
+              </a:graphicData>
+            </a:graphic>
+          </wp:inline>
+        </w:drawing>
+      </w:r>
+    </w:p>
+    <w:p>
+      <w:pPr>
+        <w:numPr>
+          <w:ilvl w:val="0"/>
+          <w:numId w:val="5"/>
+        </w:numPr>
+        <w:shd w:val="clear" w:color="auto" w:fill="FFFFFF"/>
+        <w:spacing w:before="100" w:beforeAutospacing="1" w:after="150" w:line="240" w:lineRule="auto"/>
+        <w:jc w:val="both"/>
+        <w:rPr>
+          <w:rFonts w:asciiTheme="majorHAnsi" w:eastAsia="Times New Roman" w:hAnsiTheme="majorHAnsi" w:cstheme="majorHAnsi"/>
+          <w:color w:val="1F1F1F"/>
+          <w:kern w:val="0"/>
+          <w:lang w:eastAsia="es-CO"/>
+          <w14:ligatures w14:val="none"/>
+        </w:rPr>
+      </w:pPr>
+      <w:r>
+        <w:rPr>
+          <w:rFonts w:asciiTheme="majorHAnsi" w:eastAsia="Times New Roman" w:hAnsiTheme="majorHAnsi" w:cstheme="majorHAnsi"/>
+          <w:b/>
+          <w:bCs/>
+          <w:color w:val="1F1F1F"/>
+          <w:kern w:val="0"/>
+          <w:lang w:eastAsia="es-CO"/>
+          <w14:ligatures w14:val="none"/>
+        </w:rPr>
+        <w:t>Reutilización:</w:t>
+      </w:r>
+      <w:r>
+        <w:rPr>
+          <w:rFonts w:asciiTheme="majorHAnsi" w:eastAsia="Times New Roman" w:hAnsiTheme="majorHAnsi" w:cstheme="majorHAnsi"/>
+          <w:color w:val="1F1F1F"/>
+          <w:kern w:val="0"/>
+          <w:lang w:eastAsia="es-CO"/>
+          <w14:ligatures w14:val="none"/>
+        </w:rPr>
+        <w:t> Las pruebas se diseñaron de manera que puedan reutilizarse para diferentes versiones del sistema.</w:t>
+      </w:r>
+    </w:p>
+    <w:p>
+      <w:pPr>
+        <w:numPr>
+          <w:ilvl w:val="0"/>
+          <w:numId w:val="5"/>
+        </w:numPr>
+        <w:shd w:val="clear" w:color="auto" w:fill="FFFFFF"/>
+        <w:spacing w:before="100" w:beforeAutospacing="1" w:after="150" w:line="240" w:lineRule="auto"/>
+        <w:jc w:val="both"/>
+        <w:rPr>
+          <w:rFonts w:asciiTheme="majorHAnsi" w:eastAsia="Times New Roman" w:hAnsiTheme="majorHAnsi" w:cstheme="majorHAnsi"/>
+          <w:color w:val="1F1F1F"/>
+          <w:kern w:val="0"/>
+          <w:lang w:eastAsia="es-CO"/>
+          <w14:ligatures w14:val="none"/>
+        </w:rPr>
+      </w:pPr>
+      <w:r>
+        <w:rPr>
+          <w:rFonts w:asciiTheme="majorHAnsi" w:eastAsia="Times New Roman" w:hAnsiTheme="majorHAnsi" w:cstheme="majorHAnsi"/>
+          <w:b/>
+          <w:bCs/>
+          <w:color w:val="1F1F1F"/>
+          <w:kern w:val="0"/>
+          <w:lang w:eastAsia="es-CO"/>
+          <w14:ligatures w14:val="none"/>
+        </w:rPr>
+        <w:t>Eficiencia</w:t>
+      </w:r>
+      <w:r>
+        <w:rPr>
+          <w:rFonts w:asciiTheme="majorHAnsi" w:eastAsia="Times New Roman" w:hAnsiTheme="majorHAnsi" w:cstheme="majorHAnsi"/>
+          <w:color w:val="1F1F1F"/>
+          <w:kern w:val="0"/>
+          <w:lang w:eastAsia="es-CO"/>
+          <w14:ligatures w14:val="none"/>
+        </w:rPr>
+        <w:t>: Las pruebas se ejecutaron de manera rápida y eficiente.</w:t>
+      </w:r>
+    </w:p>
+    <w:p>
+      <w:pPr>
+        <w:numPr>
+          <w:ilvl w:val="0"/>
+          <w:numId w:val="5"/>
+        </w:numPr>
+        <w:shd w:val="clear" w:color="auto" w:fill="FFFFFF"/>
+        <w:spacing w:before="100" w:beforeAutospacing="1" w:after="150" w:line="240" w:lineRule="auto"/>
+        <w:jc w:val="both"/>
+        <w:rPr>
+          <w:rFonts w:asciiTheme="majorHAnsi" w:eastAsia="Times New Roman" w:hAnsiTheme="majorHAnsi" w:cstheme="majorHAnsi"/>
+          <w:color w:val="1F1F1F"/>
+          <w:kern w:val="0"/>
+          <w:lang w:eastAsia="es-CO"/>
+          <w14:ligatures w14:val="none"/>
+        </w:rPr>
+      </w:pPr>
+      <w:r>
+        <w:rPr>
+          <w:rFonts w:asciiTheme="majorHAnsi" w:eastAsia="Times New Roman" w:hAnsiTheme="majorHAnsi" w:cstheme="majorHAnsi"/>
+          <w:b/>
+          <w:bCs/>
+          <w:color w:val="1F1F1F"/>
+          <w:kern w:val="0"/>
+          <w:lang w:eastAsia="es-CO"/>
+          <w14:ligatures w14:val="none"/>
+        </w:rPr>
+        <w:t>Eficacia</w:t>
+      </w:r>
+      <w:r>
+        <w:rPr>
+          <w:rFonts w:asciiTheme="majorHAnsi" w:eastAsia="Times New Roman" w:hAnsiTheme="majorHAnsi" w:cstheme="majorHAnsi"/>
+          <w:color w:val="1F1F1F"/>
+          <w:kern w:val="0"/>
+          <w:lang w:eastAsia="es-CO"/>
+          <w14:ligatures w14:val="none"/>
+        </w:rPr>
+        <w:t>: Las pruebas identificaron errores de manera efectiva.</w:t>
+      </w:r>
+    </w:p>
+    <w:p>
+      <w:pPr>
+        <w:jc w:val="both"/>
+        <w:rPr>
+          <w:lang w:eastAsia="pt-BR"/>
+        </w:rPr>
+      </w:pPr>
     </w:p>
     <w:p>
       <w:pPr>
@@ -3300,25 +3600,28 @@
         <w:rPr>
           <w:lang w:eastAsia="pt-BR"/>
         </w:rPr>
-        <w:t xml:space="preserve">Escenario de prueba con un Usuario existente en Gmail y con el navegador Chrome </w:t>
-      </w:r>
-      <w:r>
-        <w:rPr>
-          <w:lang w:eastAsia="pt-BR"/>
-        </w:rPr>
-        <w:t xml:space="preserve">. </w:t>
-      </w:r>
-      <w:r>
-        <w:rPr>
-          <w:lang w:eastAsia="pt-BR"/>
-        </w:rPr>
-        <w:t>Firefox</w:t>
-      </w:r>
-      <w:r>
-        <w:rPr>
-          <w:lang w:eastAsia="pt-BR"/>
-        </w:rPr>
-        <w:t xml:space="preserve">, Edge </w:t>
+        <w:lastRenderedPageBreak/>
+        <w:t xml:space="preserve">Escenario de prueba con un Usuario existente en Gmail y con el navegador </w:t>
+      </w:r>
+      <w:proofErr w:type="gramStart"/>
+      <w:r>
+        <w:rPr>
+          <w:lang w:eastAsia="pt-BR"/>
+        </w:rPr>
+        <w:t xml:space="preserve">Chrome </w:t>
+      </w:r>
+      <w:r>
+        <w:rPr>
+          <w:lang w:eastAsia="pt-BR"/>
+        </w:rPr>
+        <w:t>.</w:t>
+      </w:r>
+      <w:proofErr w:type="gramEnd"/>
+      <w:r>
+        <w:rPr>
+          <w:lang w:eastAsia="pt-BR"/>
+        </w:rPr>
+        <w:t xml:space="preserve"> Firefox, Edge </w:t>
       </w:r>
       <w:r>
         <w:rPr>
@@ -3343,12 +3646,13 @@
       </w:pPr>
       <w:r>
         <w:rPr>
+          <w:noProof/>
           <w:lang w:eastAsia="pt-BR"/>
         </w:rPr>
         <w:drawing>
-          <wp:inline distT="0" distB="0" distL="0" distR="0" wp14:anchorId="2B36912E" wp14:editId="676C6614">
-            <wp:extent cx="3515216" cy="2896004"/>
-            <wp:effectExtent l="0" t="0" r="9525" b="0"/>
+          <wp:inline distT="0" distB="0" distL="0" distR="0" wp14:anchorId="2B36912E" wp14:editId="7166B643">
+            <wp:extent cx="2926135" cy="2410691"/>
+            <wp:effectExtent l="0" t="0" r="7620" b="8890"/>
             <wp:docPr id="290505498" name="Imagen 1"/>
             <wp:cNvGraphicFramePr>
               <a:graphicFrameLocks xmlns:a="http://schemas.openxmlformats.org/drawingml/2006/main" noChangeAspect="1"/>
@@ -3361,7 +3665,7 @@
                     <pic:cNvPicPr/>
                   </pic:nvPicPr>
                   <pic:blipFill>
-                    <a:blip r:embed="rId10"/>
+                    <a:blip r:embed="rId12"/>
                     <a:stretch>
                       <a:fillRect/>
                     </a:stretch>
@@ -3369,7 +3673,7 @@
                   <pic:spPr>
                     <a:xfrm>
                       <a:off x="0" y="0"/>
-                      <a:ext cx="3515216" cy="2896004"/>
+                      <a:ext cx="2934232" cy="2417362"/>
                     </a:xfrm>
                     <a:prstGeom prst="rect">
                       <a:avLst/>
@@ -3410,19 +3714,41 @@
         <w:rPr>
           <w:lang w:eastAsia="pt-BR"/>
         </w:rPr>
-        <w:t xml:space="preserve"> en Gmail y con el navegador </w:t>
-      </w:r>
-      <w:r>
-        <w:rPr>
-          <w:lang w:eastAsia="pt-BR"/>
-        </w:rPr>
-        <w:t xml:space="preserve">Firefox y Jmeter </w:t>
-      </w:r>
-      <w:r>
-        <w:rPr>
-          <w:lang w:eastAsia="pt-BR"/>
-        </w:rPr>
-        <w:t xml:space="preserve">, si permitió ejecutar la prueba , aunque solicitó diligenciar un Capcha que se debió hacer manual porque es poco es tiempo para solucionarlo con automatización y demanda tiempo , además por principio no se deben automatizar páginas en producción que tenga este tipo de validación aleatoria </w:t>
+        <w:t xml:space="preserve"> en Gmail y con el navegador Firefox y </w:t>
+      </w:r>
+      <w:proofErr w:type="gramStart"/>
+      <w:r>
+        <w:rPr>
+          <w:lang w:eastAsia="pt-BR"/>
+        </w:rPr>
+        <w:t xml:space="preserve">Jmeter </w:t>
+      </w:r>
+      <w:r>
+        <w:rPr>
+          <w:lang w:eastAsia="pt-BR"/>
+        </w:rPr>
+        <w:t>,</w:t>
+      </w:r>
+      <w:proofErr w:type="gramEnd"/>
+      <w:r>
+        <w:rPr>
+          <w:lang w:eastAsia="pt-BR"/>
+        </w:rPr>
+        <w:t xml:space="preserve"> si permitió ejecutar la prueba , aunque solicitó diligenciar un </w:t>
+      </w:r>
+      <w:proofErr w:type="spellStart"/>
+      <w:r>
+        <w:rPr>
+          <w:lang w:eastAsia="pt-BR"/>
+        </w:rPr>
+        <w:t>Capcha</w:t>
+      </w:r>
+      <w:proofErr w:type="spellEnd"/>
+      <w:r>
+        <w:rPr>
+          <w:lang w:eastAsia="pt-BR"/>
+        </w:rPr>
+        <w:t xml:space="preserve"> que se debió hacer manual porque es poco es tiempo para solucionarlo con automatización y demanda tiempo , además por principio no se deben automatizar páginas en producción que tenga este tipo de validación aleatoria </w:t>
       </w:r>
       <w:r>
         <w:rPr>
@@ -3442,11 +3768,10 @@
         <w:rPr>
           <w:noProof/>
         </w:rPr>
-        <w:lastRenderedPageBreak/>
         <w:drawing>
-          <wp:inline distT="0" distB="0" distL="0" distR="0" wp14:anchorId="665EEA28" wp14:editId="190121B1">
-            <wp:extent cx="5612130" cy="5159375"/>
-            <wp:effectExtent l="0" t="0" r="7620" b="3175"/>
+          <wp:inline distT="0" distB="0" distL="0" distR="0" wp14:anchorId="665EEA28" wp14:editId="3DD11F9E">
+            <wp:extent cx="3218213" cy="2958588"/>
+            <wp:effectExtent l="0" t="0" r="1270" b="0"/>
             <wp:docPr id="1033069934" name="Imagen 1"/>
             <wp:cNvGraphicFramePr>
               <a:graphicFrameLocks xmlns:a="http://schemas.openxmlformats.org/drawingml/2006/main" noChangeAspect="1"/>
@@ -3461,7 +3786,7 @@
                     </pic:cNvPicPr>
                   </pic:nvPicPr>
                   <pic:blipFill>
-                    <a:blip r:embed="rId11">
+                    <a:blip r:embed="rId13">
                       <a:extLst>
                         <a:ext uri="{28A0092B-C50C-407E-A947-70E740481C1C}">
                           <a14:useLocalDpi xmlns:a14="http://schemas.microsoft.com/office/drawing/2010/main" val="0"/>
@@ -3476,7 +3801,7 @@
                   <pic:spPr bwMode="auto">
                     <a:xfrm>
                       <a:off x="0" y="0"/>
-                      <a:ext cx="5612130" cy="5159375"/>
+                      <a:ext cx="3253452" cy="2990984"/>
                     </a:xfrm>
                     <a:prstGeom prst="rect">
                       <a:avLst/>
@@ -3508,25 +3833,7 @@
         <w:rPr>
           <w:lang w:eastAsia="pt-BR"/>
         </w:rPr>
-        <w:t xml:space="preserve">Escenario de prueba con un Usuario </w:t>
-      </w:r>
-      <w:r>
-        <w:rPr>
-          <w:lang w:eastAsia="pt-BR"/>
-        </w:rPr>
-        <w:t>existente en</w:t>
-      </w:r>
-      <w:r>
-        <w:rPr>
-          <w:lang w:eastAsia="pt-BR"/>
-        </w:rPr>
-        <w:t xml:space="preserve"> Gmail y con el navegador Firefox y Jmeter</w:t>
-      </w:r>
-      <w:r>
-        <w:rPr>
-          <w:lang w:eastAsia="pt-BR"/>
-        </w:rPr>
-        <w:t>:</w:t>
+        <w:t>Escenario de prueba con un Usuario existente en Gmail y con el navegador Firefox y Jmeter:</w:t>
       </w:r>
     </w:p>
     <w:p>
@@ -3540,7 +3847,21 @@
         <w:rPr>
           <w:lang w:eastAsia="pt-BR"/>
         </w:rPr>
-        <w:t>Se identificaron e inventariaron 580 Endpoints entre servicios GET, POST</w:t>
+        <w:t xml:space="preserve">Se identificaron e inventariaron 580 </w:t>
+      </w:r>
+      <w:proofErr w:type="spellStart"/>
+      <w:r>
+        <w:rPr>
+          <w:lang w:eastAsia="pt-BR"/>
+        </w:rPr>
+        <w:t>Endpoints</w:t>
+      </w:r>
+      <w:proofErr w:type="spellEnd"/>
+      <w:r>
+        <w:rPr>
+          <w:lang w:eastAsia="pt-BR"/>
+        </w:rPr>
+        <w:t xml:space="preserve"> entre servicios GET, POST</w:t>
       </w:r>
       <w:r>
         <w:rPr>
@@ -3558,6 +3879,7 @@
       </w:pPr>
       <w:r>
         <w:rPr>
+          <w:noProof/>
           <w:lang w:eastAsia="pt-BR"/>
         </w:rPr>
         <w:lastRenderedPageBreak/>
@@ -3577,7 +3899,7 @@
                     <pic:cNvPicPr/>
                   </pic:nvPicPr>
                   <pic:blipFill>
-                    <a:blip r:embed="rId12"/>
+                    <a:blip r:embed="rId14"/>
                     <a:stretch>
                       <a:fillRect/>
                     </a:stretch>
@@ -3607,6 +3929,7 @@
       </w:pPr>
       <w:r>
         <w:rPr>
+          <w:noProof/>
           <w:lang w:eastAsia="pt-BR"/>
         </w:rPr>
         <w:drawing>
@@ -3625,7 +3948,7 @@
                     <pic:cNvPicPr/>
                   </pic:nvPicPr>
                   <pic:blipFill>
-                    <a:blip r:embed="rId13"/>
+                    <a:blip r:embed="rId15"/>
                     <a:stretch>
                       <a:fillRect/>
                     </a:stretch>
@@ -3647,7 +3970,7 @@
       </w:r>
     </w:p>
     <w:sectPr>
-      <w:headerReference w:type="default" r:id="rId14"/>
+      <w:headerReference w:type="default" r:id="rId16"/>
       <w:pgSz w:w="12240" w:h="15840"/>
       <w:pgMar w:top="1417" w:right="1701" w:bottom="1417" w:left="1701" w:header="708" w:footer="708" w:gutter="0"/>
       <w:cols w:space="708"/>
@@ -3724,6 +4047,7 @@
     <w:r>
       <w:rPr>
         <w:rFonts w:ascii="Century Gothic" w:hAnsi="Century Gothic"/>
+        <w:noProof/>
       </w:rPr>
       <w:drawing>
         <wp:inline distT="0" distB="0" distL="0" distR="0" wp14:anchorId="55F42563" wp14:editId="2D55C70D">
@@ -3786,43 +4110,7 @@
         <w:sz w:val="24"/>
         <w:szCs w:val="24"/>
       </w:rPr>
-      <w:t>Formato</w:t>
-    </w:r>
-    <w:r>
-      <w:rPr>
-        <w:rFonts w:asciiTheme="majorHAnsi" w:hAnsiTheme="majorHAnsi" w:cstheme="majorHAnsi"/>
-        <w:b/>
-        <w:sz w:val="24"/>
-        <w:szCs w:val="24"/>
-      </w:rPr>
-      <w:t xml:space="preserve"> </w:t>
-    </w:r>
-    <w:r>
-      <w:rPr>
-        <w:rFonts w:asciiTheme="majorHAnsi" w:hAnsiTheme="majorHAnsi" w:cstheme="majorHAnsi"/>
-        <w:b/>
-        <w:sz w:val="24"/>
-        <w:szCs w:val="24"/>
-      </w:rPr>
-      <w:t xml:space="preserve">Informe Final </w:t>
-    </w:r>
-    <w:r>
-      <w:rPr>
-        <w:rFonts w:asciiTheme="majorHAnsi" w:hAnsiTheme="majorHAnsi" w:cstheme="majorHAnsi"/>
-        <w:b/>
-        <w:sz w:val="24"/>
-        <w:szCs w:val="24"/>
-      </w:rPr>
-      <w:t xml:space="preserve">de Pruebas Automatizadas </w:t>
-    </w:r>
-    <w:r>
-      <w:rPr>
-        <w:rFonts w:asciiTheme="majorHAnsi" w:hAnsiTheme="majorHAnsi" w:cstheme="majorHAnsi"/>
-        <w:b/>
-        <w:sz w:val="24"/>
-        <w:szCs w:val="24"/>
-      </w:rPr>
-      <w:t xml:space="preserve">Ingeniero QA </w:t>
+      <w:t xml:space="preserve">Formato Informe Final de Pruebas Automatizadas Ingeniero QA </w:t>
     </w:r>
   </w:p>
   <w:p>
@@ -3925,122 +4213,9 @@
     </w:lvl>
   </w:abstractNum>
   <w:abstractNum w:abstractNumId="1" w15:restartNumberingAfterBreak="0">
-    <w:nsid w:val="3E7D05DA"/>
-    <w:multiLevelType w:val="hybridMultilevel"/>
-    <w:tmpl w:val="6C2EBCBE"/>
-    <w:lvl w:ilvl="0" w:tplc="240A0001">
-      <w:start w:val="1"/>
-      <w:numFmt w:val="bullet"/>
-      <w:lvlText w:val=""/>
-      <w:lvlJc w:val="left"/>
-      <w:pPr>
-        <w:ind w:left="1068" w:hanging="360"/>
-      </w:pPr>
-      <w:rPr>
-        <w:rFonts w:ascii="Symbol" w:hAnsi="Symbol" w:hint="default"/>
-      </w:rPr>
-    </w:lvl>
-    <w:lvl w:ilvl="1" w:tplc="240A0003" w:tentative="1">
-      <w:start w:val="1"/>
-      <w:numFmt w:val="bullet"/>
-      <w:lvlText w:val="o"/>
-      <w:lvlJc w:val="left"/>
-      <w:pPr>
-        <w:ind w:left="1788" w:hanging="360"/>
-      </w:pPr>
-      <w:rPr>
-        <w:rFonts w:ascii="Courier New" w:hAnsi="Courier New" w:cs="Courier New" w:hint="default"/>
-      </w:rPr>
-    </w:lvl>
-    <w:lvl w:ilvl="2" w:tplc="240A0005" w:tentative="1">
-      <w:start w:val="1"/>
-      <w:numFmt w:val="bullet"/>
-      <w:lvlText w:val=""/>
-      <w:lvlJc w:val="left"/>
-      <w:pPr>
-        <w:ind w:left="2508" w:hanging="360"/>
-      </w:pPr>
-      <w:rPr>
-        <w:rFonts w:ascii="Wingdings" w:hAnsi="Wingdings" w:hint="default"/>
-      </w:rPr>
-    </w:lvl>
-    <w:lvl w:ilvl="3" w:tplc="240A0001" w:tentative="1">
-      <w:start w:val="1"/>
-      <w:numFmt w:val="bullet"/>
-      <w:lvlText w:val=""/>
-      <w:lvlJc w:val="left"/>
-      <w:pPr>
-        <w:ind w:left="3228" w:hanging="360"/>
-      </w:pPr>
-      <w:rPr>
-        <w:rFonts w:ascii="Symbol" w:hAnsi="Symbol" w:hint="default"/>
-      </w:rPr>
-    </w:lvl>
-    <w:lvl w:ilvl="4" w:tplc="240A0003" w:tentative="1">
-      <w:start w:val="1"/>
-      <w:numFmt w:val="bullet"/>
-      <w:lvlText w:val="o"/>
-      <w:lvlJc w:val="left"/>
-      <w:pPr>
-        <w:ind w:left="3948" w:hanging="360"/>
-      </w:pPr>
-      <w:rPr>
-        <w:rFonts w:ascii="Courier New" w:hAnsi="Courier New" w:cs="Courier New" w:hint="default"/>
-      </w:rPr>
-    </w:lvl>
-    <w:lvl w:ilvl="5" w:tplc="240A0005" w:tentative="1">
-      <w:start w:val="1"/>
-      <w:numFmt w:val="bullet"/>
-      <w:lvlText w:val=""/>
-      <w:lvlJc w:val="left"/>
-      <w:pPr>
-        <w:ind w:left="4668" w:hanging="360"/>
-      </w:pPr>
-      <w:rPr>
-        <w:rFonts w:ascii="Wingdings" w:hAnsi="Wingdings" w:hint="default"/>
-      </w:rPr>
-    </w:lvl>
-    <w:lvl w:ilvl="6" w:tplc="240A0001" w:tentative="1">
-      <w:start w:val="1"/>
-      <w:numFmt w:val="bullet"/>
-      <w:lvlText w:val=""/>
-      <w:lvlJc w:val="left"/>
-      <w:pPr>
-        <w:ind w:left="5388" w:hanging="360"/>
-      </w:pPr>
-      <w:rPr>
-        <w:rFonts w:ascii="Symbol" w:hAnsi="Symbol" w:hint="default"/>
-      </w:rPr>
-    </w:lvl>
-    <w:lvl w:ilvl="7" w:tplc="240A0003" w:tentative="1">
-      <w:start w:val="1"/>
-      <w:numFmt w:val="bullet"/>
-      <w:lvlText w:val="o"/>
-      <w:lvlJc w:val="left"/>
-      <w:pPr>
-        <w:ind w:left="6108" w:hanging="360"/>
-      </w:pPr>
-      <w:rPr>
-        <w:rFonts w:ascii="Courier New" w:hAnsi="Courier New" w:cs="Courier New" w:hint="default"/>
-      </w:rPr>
-    </w:lvl>
-    <w:lvl w:ilvl="8" w:tplc="240A0005" w:tentative="1">
-      <w:start w:val="1"/>
-      <w:numFmt w:val="bullet"/>
-      <w:lvlText w:val=""/>
-      <w:lvlJc w:val="left"/>
-      <w:pPr>
-        <w:ind w:left="6828" w:hanging="360"/>
-      </w:pPr>
-      <w:rPr>
-        <w:rFonts w:ascii="Wingdings" w:hAnsi="Wingdings" w:hint="default"/>
-      </w:rPr>
-    </w:lvl>
-  </w:abstractNum>
-  <w:abstractNum w:abstractNumId="2" w15:restartNumberingAfterBreak="0">
-    <w:nsid w:val="4ECF22FF"/>
+    <w:nsid w:val="288B0B0B"/>
     <w:multiLevelType w:val="multilevel"/>
-    <w:tmpl w:val="A80685E0"/>
+    <w:tmpl w:val="9AE83E3E"/>
     <w:lvl w:ilvl="0">
       <w:start w:val="1"/>
       <w:numFmt w:val="bullet"/>
@@ -4186,7 +4361,418 @@
       </w:rPr>
     </w:lvl>
   </w:abstractNum>
+  <w:abstractNum w:abstractNumId="2" w15:restartNumberingAfterBreak="0">
+    <w:nsid w:val="3E7D05DA"/>
+    <w:multiLevelType w:val="hybridMultilevel"/>
+    <w:tmpl w:val="6C2EBCBE"/>
+    <w:lvl w:ilvl="0" w:tplc="240A0001">
+      <w:start w:val="1"/>
+      <w:numFmt w:val="bullet"/>
+      <w:lvlText w:val=""/>
+      <w:lvlJc w:val="left"/>
+      <w:pPr>
+        <w:ind w:left="1068" w:hanging="360"/>
+      </w:pPr>
+      <w:rPr>
+        <w:rFonts w:ascii="Symbol" w:hAnsi="Symbol" w:hint="default"/>
+      </w:rPr>
+    </w:lvl>
+    <w:lvl w:ilvl="1" w:tplc="240A0003" w:tentative="1">
+      <w:start w:val="1"/>
+      <w:numFmt w:val="bullet"/>
+      <w:lvlText w:val="o"/>
+      <w:lvlJc w:val="left"/>
+      <w:pPr>
+        <w:ind w:left="1788" w:hanging="360"/>
+      </w:pPr>
+      <w:rPr>
+        <w:rFonts w:ascii="Courier New" w:hAnsi="Courier New" w:cs="Courier New" w:hint="default"/>
+      </w:rPr>
+    </w:lvl>
+    <w:lvl w:ilvl="2" w:tplc="240A0005" w:tentative="1">
+      <w:start w:val="1"/>
+      <w:numFmt w:val="bullet"/>
+      <w:lvlText w:val=""/>
+      <w:lvlJc w:val="left"/>
+      <w:pPr>
+        <w:ind w:left="2508" w:hanging="360"/>
+      </w:pPr>
+      <w:rPr>
+        <w:rFonts w:ascii="Wingdings" w:hAnsi="Wingdings" w:hint="default"/>
+      </w:rPr>
+    </w:lvl>
+    <w:lvl w:ilvl="3" w:tplc="240A0001" w:tentative="1">
+      <w:start w:val="1"/>
+      <w:numFmt w:val="bullet"/>
+      <w:lvlText w:val=""/>
+      <w:lvlJc w:val="left"/>
+      <w:pPr>
+        <w:ind w:left="3228" w:hanging="360"/>
+      </w:pPr>
+      <w:rPr>
+        <w:rFonts w:ascii="Symbol" w:hAnsi="Symbol" w:hint="default"/>
+      </w:rPr>
+    </w:lvl>
+    <w:lvl w:ilvl="4" w:tplc="240A0003" w:tentative="1">
+      <w:start w:val="1"/>
+      <w:numFmt w:val="bullet"/>
+      <w:lvlText w:val="o"/>
+      <w:lvlJc w:val="left"/>
+      <w:pPr>
+        <w:ind w:left="3948" w:hanging="360"/>
+      </w:pPr>
+      <w:rPr>
+        <w:rFonts w:ascii="Courier New" w:hAnsi="Courier New" w:cs="Courier New" w:hint="default"/>
+      </w:rPr>
+    </w:lvl>
+    <w:lvl w:ilvl="5" w:tplc="240A0005" w:tentative="1">
+      <w:start w:val="1"/>
+      <w:numFmt w:val="bullet"/>
+      <w:lvlText w:val=""/>
+      <w:lvlJc w:val="left"/>
+      <w:pPr>
+        <w:ind w:left="4668" w:hanging="360"/>
+      </w:pPr>
+      <w:rPr>
+        <w:rFonts w:ascii="Wingdings" w:hAnsi="Wingdings" w:hint="default"/>
+      </w:rPr>
+    </w:lvl>
+    <w:lvl w:ilvl="6" w:tplc="240A0001" w:tentative="1">
+      <w:start w:val="1"/>
+      <w:numFmt w:val="bullet"/>
+      <w:lvlText w:val=""/>
+      <w:lvlJc w:val="left"/>
+      <w:pPr>
+        <w:ind w:left="5388" w:hanging="360"/>
+      </w:pPr>
+      <w:rPr>
+        <w:rFonts w:ascii="Symbol" w:hAnsi="Symbol" w:hint="default"/>
+      </w:rPr>
+    </w:lvl>
+    <w:lvl w:ilvl="7" w:tplc="240A0003" w:tentative="1">
+      <w:start w:val="1"/>
+      <w:numFmt w:val="bullet"/>
+      <w:lvlText w:val="o"/>
+      <w:lvlJc w:val="left"/>
+      <w:pPr>
+        <w:ind w:left="6108" w:hanging="360"/>
+      </w:pPr>
+      <w:rPr>
+        <w:rFonts w:ascii="Courier New" w:hAnsi="Courier New" w:cs="Courier New" w:hint="default"/>
+      </w:rPr>
+    </w:lvl>
+    <w:lvl w:ilvl="8" w:tplc="240A0005" w:tentative="1">
+      <w:start w:val="1"/>
+      <w:numFmt w:val="bullet"/>
+      <w:lvlText w:val=""/>
+      <w:lvlJc w:val="left"/>
+      <w:pPr>
+        <w:ind w:left="6828" w:hanging="360"/>
+      </w:pPr>
+      <w:rPr>
+        <w:rFonts w:ascii="Wingdings" w:hAnsi="Wingdings" w:hint="default"/>
+      </w:rPr>
+    </w:lvl>
+  </w:abstractNum>
   <w:abstractNum w:abstractNumId="3" w15:restartNumberingAfterBreak="0">
+    <w:nsid w:val="4ECF22FF"/>
+    <w:multiLevelType w:val="multilevel"/>
+    <w:tmpl w:val="A80685E0"/>
+    <w:lvl w:ilvl="0">
+      <w:start w:val="1"/>
+      <w:numFmt w:val="bullet"/>
+      <w:lvlText w:val=""/>
+      <w:lvlJc w:val="left"/>
+      <w:pPr>
+        <w:tabs>
+          <w:tab w:val="num" w:pos="720"/>
+        </w:tabs>
+        <w:ind w:left="720" w:hanging="360"/>
+      </w:pPr>
+      <w:rPr>
+        <w:rFonts w:ascii="Symbol" w:hAnsi="Symbol" w:hint="default"/>
+        <w:sz w:val="20"/>
+      </w:rPr>
+    </w:lvl>
+    <w:lvl w:ilvl="1" w:tentative="1">
+      <w:start w:val="1"/>
+      <w:numFmt w:val="bullet"/>
+      <w:lvlText w:val="o"/>
+      <w:lvlJc w:val="left"/>
+      <w:pPr>
+        <w:tabs>
+          <w:tab w:val="num" w:pos="1440"/>
+        </w:tabs>
+        <w:ind w:left="1440" w:hanging="360"/>
+      </w:pPr>
+      <w:rPr>
+        <w:rFonts w:ascii="Courier New" w:hAnsi="Courier New" w:hint="default"/>
+        <w:sz w:val="20"/>
+      </w:rPr>
+    </w:lvl>
+    <w:lvl w:ilvl="2" w:tentative="1">
+      <w:start w:val="1"/>
+      <w:numFmt w:val="bullet"/>
+      <w:lvlText w:val=""/>
+      <w:lvlJc w:val="left"/>
+      <w:pPr>
+        <w:tabs>
+          <w:tab w:val="num" w:pos="2160"/>
+        </w:tabs>
+        <w:ind w:left="2160" w:hanging="360"/>
+      </w:pPr>
+      <w:rPr>
+        <w:rFonts w:ascii="Wingdings" w:hAnsi="Wingdings" w:hint="default"/>
+        <w:sz w:val="20"/>
+      </w:rPr>
+    </w:lvl>
+    <w:lvl w:ilvl="3" w:tentative="1">
+      <w:start w:val="1"/>
+      <w:numFmt w:val="bullet"/>
+      <w:lvlText w:val=""/>
+      <w:lvlJc w:val="left"/>
+      <w:pPr>
+        <w:tabs>
+          <w:tab w:val="num" w:pos="2880"/>
+        </w:tabs>
+        <w:ind w:left="2880" w:hanging="360"/>
+      </w:pPr>
+      <w:rPr>
+        <w:rFonts w:ascii="Wingdings" w:hAnsi="Wingdings" w:hint="default"/>
+        <w:sz w:val="20"/>
+      </w:rPr>
+    </w:lvl>
+    <w:lvl w:ilvl="4" w:tentative="1">
+      <w:start w:val="1"/>
+      <w:numFmt w:val="bullet"/>
+      <w:lvlText w:val=""/>
+      <w:lvlJc w:val="left"/>
+      <w:pPr>
+        <w:tabs>
+          <w:tab w:val="num" w:pos="3600"/>
+        </w:tabs>
+        <w:ind w:left="3600" w:hanging="360"/>
+      </w:pPr>
+      <w:rPr>
+        <w:rFonts w:ascii="Wingdings" w:hAnsi="Wingdings" w:hint="default"/>
+        <w:sz w:val="20"/>
+      </w:rPr>
+    </w:lvl>
+    <w:lvl w:ilvl="5" w:tentative="1">
+      <w:start w:val="1"/>
+      <w:numFmt w:val="bullet"/>
+      <w:lvlText w:val=""/>
+      <w:lvlJc w:val="left"/>
+      <w:pPr>
+        <w:tabs>
+          <w:tab w:val="num" w:pos="4320"/>
+        </w:tabs>
+        <w:ind w:left="4320" w:hanging="360"/>
+      </w:pPr>
+      <w:rPr>
+        <w:rFonts w:ascii="Wingdings" w:hAnsi="Wingdings" w:hint="default"/>
+        <w:sz w:val="20"/>
+      </w:rPr>
+    </w:lvl>
+    <w:lvl w:ilvl="6" w:tentative="1">
+      <w:start w:val="1"/>
+      <w:numFmt w:val="bullet"/>
+      <w:lvlText w:val=""/>
+      <w:lvlJc w:val="left"/>
+      <w:pPr>
+        <w:tabs>
+          <w:tab w:val="num" w:pos="5040"/>
+        </w:tabs>
+        <w:ind w:left="5040" w:hanging="360"/>
+      </w:pPr>
+      <w:rPr>
+        <w:rFonts w:ascii="Wingdings" w:hAnsi="Wingdings" w:hint="default"/>
+        <w:sz w:val="20"/>
+      </w:rPr>
+    </w:lvl>
+    <w:lvl w:ilvl="7" w:tentative="1">
+      <w:start w:val="1"/>
+      <w:numFmt w:val="bullet"/>
+      <w:lvlText w:val=""/>
+      <w:lvlJc w:val="left"/>
+      <w:pPr>
+        <w:tabs>
+          <w:tab w:val="num" w:pos="5760"/>
+        </w:tabs>
+        <w:ind w:left="5760" w:hanging="360"/>
+      </w:pPr>
+      <w:rPr>
+        <w:rFonts w:ascii="Wingdings" w:hAnsi="Wingdings" w:hint="default"/>
+        <w:sz w:val="20"/>
+      </w:rPr>
+    </w:lvl>
+    <w:lvl w:ilvl="8" w:tentative="1">
+      <w:start w:val="1"/>
+      <w:numFmt w:val="bullet"/>
+      <w:lvlText w:val=""/>
+      <w:lvlJc w:val="left"/>
+      <w:pPr>
+        <w:tabs>
+          <w:tab w:val="num" w:pos="6480"/>
+        </w:tabs>
+        <w:ind w:left="6480" w:hanging="360"/>
+      </w:pPr>
+      <w:rPr>
+        <w:rFonts w:ascii="Wingdings" w:hAnsi="Wingdings" w:hint="default"/>
+        <w:sz w:val="20"/>
+      </w:rPr>
+    </w:lvl>
+  </w:abstractNum>
+  <w:abstractNum w:abstractNumId="4" w15:restartNumberingAfterBreak="0">
+    <w:nsid w:val="4FE37A54"/>
+    <w:multiLevelType w:val="multilevel"/>
+    <w:tmpl w:val="90C8EBD8"/>
+    <w:lvl w:ilvl="0">
+      <w:start w:val="1"/>
+      <w:numFmt w:val="bullet"/>
+      <w:lvlText w:val=""/>
+      <w:lvlJc w:val="left"/>
+      <w:pPr>
+        <w:tabs>
+          <w:tab w:val="num" w:pos="1068"/>
+        </w:tabs>
+        <w:ind w:left="1068" w:hanging="360"/>
+      </w:pPr>
+      <w:rPr>
+        <w:rFonts w:ascii="Symbol" w:hAnsi="Symbol" w:hint="default"/>
+        <w:sz w:val="20"/>
+      </w:rPr>
+    </w:lvl>
+    <w:lvl w:ilvl="1" w:tentative="1">
+      <w:start w:val="1"/>
+      <w:numFmt w:val="bullet"/>
+      <w:lvlText w:val="o"/>
+      <w:lvlJc w:val="left"/>
+      <w:pPr>
+        <w:tabs>
+          <w:tab w:val="num" w:pos="1788"/>
+        </w:tabs>
+        <w:ind w:left="1788" w:hanging="360"/>
+      </w:pPr>
+      <w:rPr>
+        <w:rFonts w:ascii="Courier New" w:hAnsi="Courier New" w:hint="default"/>
+        <w:sz w:val="20"/>
+      </w:rPr>
+    </w:lvl>
+    <w:lvl w:ilvl="2" w:tentative="1">
+      <w:start w:val="1"/>
+      <w:numFmt w:val="bullet"/>
+      <w:lvlText w:val=""/>
+      <w:lvlJc w:val="left"/>
+      <w:pPr>
+        <w:tabs>
+          <w:tab w:val="num" w:pos="2508"/>
+        </w:tabs>
+        <w:ind w:left="2508" w:hanging="360"/>
+      </w:pPr>
+      <w:rPr>
+        <w:rFonts w:ascii="Wingdings" w:hAnsi="Wingdings" w:hint="default"/>
+        <w:sz w:val="20"/>
+      </w:rPr>
+    </w:lvl>
+    <w:lvl w:ilvl="3" w:tentative="1">
+      <w:start w:val="1"/>
+      <w:numFmt w:val="bullet"/>
+      <w:lvlText w:val=""/>
+      <w:lvlJc w:val="left"/>
+      <w:pPr>
+        <w:tabs>
+          <w:tab w:val="num" w:pos="3228"/>
+        </w:tabs>
+        <w:ind w:left="3228" w:hanging="360"/>
+      </w:pPr>
+      <w:rPr>
+        <w:rFonts w:ascii="Wingdings" w:hAnsi="Wingdings" w:hint="default"/>
+        <w:sz w:val="20"/>
+      </w:rPr>
+    </w:lvl>
+    <w:lvl w:ilvl="4" w:tentative="1">
+      <w:start w:val="1"/>
+      <w:numFmt w:val="bullet"/>
+      <w:lvlText w:val=""/>
+      <w:lvlJc w:val="left"/>
+      <w:pPr>
+        <w:tabs>
+          <w:tab w:val="num" w:pos="3948"/>
+        </w:tabs>
+        <w:ind w:left="3948" w:hanging="360"/>
+      </w:pPr>
+      <w:rPr>
+        <w:rFonts w:ascii="Wingdings" w:hAnsi="Wingdings" w:hint="default"/>
+        <w:sz w:val="20"/>
+      </w:rPr>
+    </w:lvl>
+    <w:lvl w:ilvl="5" w:tentative="1">
+      <w:start w:val="1"/>
+      <w:numFmt w:val="bullet"/>
+      <w:lvlText w:val=""/>
+      <w:lvlJc w:val="left"/>
+      <w:pPr>
+        <w:tabs>
+          <w:tab w:val="num" w:pos="4668"/>
+        </w:tabs>
+        <w:ind w:left="4668" w:hanging="360"/>
+      </w:pPr>
+      <w:rPr>
+        <w:rFonts w:ascii="Wingdings" w:hAnsi="Wingdings" w:hint="default"/>
+        <w:sz w:val="20"/>
+      </w:rPr>
+    </w:lvl>
+    <w:lvl w:ilvl="6" w:tentative="1">
+      <w:start w:val="1"/>
+      <w:numFmt w:val="bullet"/>
+      <w:lvlText w:val=""/>
+      <w:lvlJc w:val="left"/>
+      <w:pPr>
+        <w:tabs>
+          <w:tab w:val="num" w:pos="5388"/>
+        </w:tabs>
+        <w:ind w:left="5388" w:hanging="360"/>
+      </w:pPr>
+      <w:rPr>
+        <w:rFonts w:ascii="Wingdings" w:hAnsi="Wingdings" w:hint="default"/>
+        <w:sz w:val="20"/>
+      </w:rPr>
+    </w:lvl>
+    <w:lvl w:ilvl="7" w:tentative="1">
+      <w:start w:val="1"/>
+      <w:numFmt w:val="bullet"/>
+      <w:lvlText w:val=""/>
+      <w:lvlJc w:val="left"/>
+      <w:pPr>
+        <w:tabs>
+          <w:tab w:val="num" w:pos="6108"/>
+        </w:tabs>
+        <w:ind w:left="6108" w:hanging="360"/>
+      </w:pPr>
+      <w:rPr>
+        <w:rFonts w:ascii="Wingdings" w:hAnsi="Wingdings" w:hint="default"/>
+        <w:sz w:val="20"/>
+      </w:rPr>
+    </w:lvl>
+    <w:lvl w:ilvl="8" w:tentative="1">
+      <w:start w:val="1"/>
+      <w:numFmt w:val="bullet"/>
+      <w:lvlText w:val=""/>
+      <w:lvlJc w:val="left"/>
+      <w:pPr>
+        <w:tabs>
+          <w:tab w:val="num" w:pos="6828"/>
+        </w:tabs>
+        <w:ind w:left="6828" w:hanging="360"/>
+      </w:pPr>
+      <w:rPr>
+        <w:rFonts w:ascii="Wingdings" w:hAnsi="Wingdings" w:hint="default"/>
+        <w:sz w:val="20"/>
+      </w:rPr>
+    </w:lvl>
+  </w:abstractNum>
+  <w:abstractNum w:abstractNumId="5" w15:restartNumberingAfterBreak="0">
     <w:nsid w:val="5E1A681C"/>
     <w:multiLevelType w:val="hybridMultilevel"/>
     <w:tmpl w:val="F7844F5A"/>
@@ -4300,16 +4886,22 @@
     </w:lvl>
   </w:abstractNum>
   <w:num w:numId="1" w16cid:durableId="1821802259">
-    <w:abstractNumId w:val="3"/>
+    <w:abstractNumId w:val="5"/>
   </w:num>
   <w:num w:numId="2" w16cid:durableId="65224823">
     <w:abstractNumId w:val="0"/>
   </w:num>
   <w:num w:numId="3" w16cid:durableId="1283227180">
-    <w:abstractNumId w:val="1"/>
+    <w:abstractNumId w:val="2"/>
   </w:num>
   <w:num w:numId="4" w16cid:durableId="1069420665">
-    <w:abstractNumId w:val="2"/>
+    <w:abstractNumId w:val="3"/>
+  </w:num>
+  <w:num w:numId="5" w16cid:durableId="1004161798">
+    <w:abstractNumId w:val="4"/>
+  </w:num>
+  <w:num w:numId="6" w16cid:durableId="236090093">
+    <w:abstractNumId w:val="1"/>
   </w:num>
 </w:numbering>
 </file>
@@ -4950,6 +5542,60 @@
       <w:bCs/>
     </w:rPr>
   </w:style>
+  <w:style w:type="paragraph" w:styleId="HTMLconformatoprevio">
+    <w:name w:val="HTML Preformatted"/>
+    <w:basedOn w:val="Normal"/>
+    <w:link w:val="HTMLconformatoprevioCar"/>
+    <w:uiPriority w:val="99"/>
+    <w:semiHidden/>
+    <w:unhideWhenUsed/>
+    <w:rsid w:val="00E2371B"/>
+    <w:pPr>
+      <w:tabs>
+        <w:tab w:val="left" w:pos="916"/>
+        <w:tab w:val="left" w:pos="1832"/>
+        <w:tab w:val="left" w:pos="2748"/>
+        <w:tab w:val="left" w:pos="3664"/>
+        <w:tab w:val="left" w:pos="4580"/>
+        <w:tab w:val="left" w:pos="5496"/>
+        <w:tab w:val="left" w:pos="6412"/>
+        <w:tab w:val="left" w:pos="7328"/>
+        <w:tab w:val="left" w:pos="8244"/>
+        <w:tab w:val="left" w:pos="9160"/>
+        <w:tab w:val="left" w:pos="10076"/>
+        <w:tab w:val="left" w:pos="10992"/>
+        <w:tab w:val="left" w:pos="11908"/>
+        <w:tab w:val="left" w:pos="12824"/>
+        <w:tab w:val="left" w:pos="13740"/>
+        <w:tab w:val="left" w:pos="14656"/>
+      </w:tabs>
+      <w:spacing w:after="0" w:line="240" w:lineRule="auto"/>
+    </w:pPr>
+    <w:rPr>
+      <w:rFonts w:ascii="Courier New" w:eastAsia="Times New Roman" w:hAnsi="Courier New" w:cs="Courier New"/>
+      <w:kern w:val="0"/>
+      <w:sz w:val="20"/>
+      <w:szCs w:val="20"/>
+      <w:lang w:eastAsia="es-CO"/>
+      <w14:ligatures w14:val="none"/>
+    </w:rPr>
+  </w:style>
+  <w:style w:type="character" w:customStyle="1" w:styleId="HTMLconformatoprevioCar">
+    <w:name w:val="HTML con formato previo Car"/>
+    <w:basedOn w:val="Fuentedeprrafopredeter"/>
+    <w:link w:val="HTMLconformatoprevio"/>
+    <w:uiPriority w:val="99"/>
+    <w:semiHidden/>
+    <w:rsid w:val="00E2371B"/>
+    <w:rPr>
+      <w:rFonts w:ascii="Courier New" w:eastAsia="Times New Roman" w:hAnsi="Courier New" w:cs="Courier New"/>
+      <w:kern w:val="0"/>
+      <w:sz w:val="20"/>
+      <w:szCs w:val="20"/>
+      <w:lang w:eastAsia="es-CO"/>
+      <w14:ligatures w14:val="none"/>
+    </w:rPr>
+  </w:style>
 </w:styles>
 </file>
 

</xml_diff>